<commit_message>
atualização das horas gastas
</commit_message>
<xml_diff>
--- a/Fundametação Topicos/2ª reunião.docx
+++ b/Fundametação Topicos/2ª reunião.docx
@@ -343,91 +343,103 @@
         </w:rPr>
         <w:t>Passagem: prémio?</w:t>
       </w:r>
+    </w:p>
+    <w:p>
+      <w:pPr>
+        <w:pStyle w:val="PargrafodaLista"/>
+        <w:numPr>
+          <w:ilvl w:val="2"/>
+          <w:numId w:val="1"/>
+        </w:numPr>
+      </w:pPr>
+      <w:r>
+        <w:t>Testes</w:t>
+      </w:r>
+      <w:r>
+        <w:t>:</w:t>
+      </w:r>
+    </w:p>
+    <w:p>
+      <w:pPr>
+        <w:pStyle w:val="PargrafodaLista"/>
+        <w:numPr>
+          <w:ilvl w:val="3"/>
+          <w:numId w:val="1"/>
+        </w:numPr>
+      </w:pPr>
+      <w:r>
+        <w:t>Associado a um grau de dificuldade</w:t>
+      </w:r>
+      <w:r>
+        <w:t xml:space="preserve"> para que o aluno possa escolher a dificuldade que quer.</w:t>
+      </w:r>
+    </w:p>
+    <w:p>
+      <w:pPr>
+        <w:pStyle w:val="PargrafodaLista"/>
+        <w:numPr>
+          <w:ilvl w:val="3"/>
+          <w:numId w:val="1"/>
+        </w:numPr>
+      </w:pPr>
+      <w:r>
+        <w:t xml:space="preserve"> </w:t>
+      </w:r>
+      <w:r>
+        <w:t>T</w:t>
+      </w:r>
+      <w:r>
+        <w:t>emporizados</w:t>
+      </w:r>
+      <w:r>
+        <w:t xml:space="preserve"> e</w:t>
+      </w:r>
+      <w:r>
+        <w:t xml:space="preserve"> apenas acessíveis depois de terminar </w:t>
+      </w:r>
+      <w:r>
+        <w:t>a lição correspondente</w:t>
+      </w:r>
+    </w:p>
+    <w:p>
+      <w:pPr>
+        <w:pStyle w:val="PargrafodaLista"/>
+        <w:numPr>
+          <w:ilvl w:val="2"/>
+          <w:numId w:val="1"/>
+        </w:numPr>
+      </w:pPr>
+      <w:r>
+        <w:t>Consulta/Estatísticas pessoal</w:t>
+      </w:r>
+    </w:p>
+    <w:p>
+      <w:pPr>
+        <w:pStyle w:val="PargrafodaLista"/>
+        <w:ind w:left="2160"/>
+      </w:pPr>
+    </w:p>
+    <w:p>
+      <w:pPr>
+        <w:pStyle w:val="PargrafodaLista"/>
+        <w:ind w:left="2160"/>
+      </w:pPr>
+    </w:p>
+    <w:p>
+      <w:pPr>
+        <w:rPr>
+          <w:color w:val="70AD47" w:themeColor="accent6"/>
+        </w:rPr>
+      </w:pPr>
+      <w:r>
+        <w:rPr>
+          <w:color w:val="70AD47" w:themeColor="accent6"/>
+        </w:rPr>
+        <w:t>2h:30.</w:t>
+      </w:r>
       <w:bookmarkStart w:id="0" w:name="_GoBack"/>
       <w:bookmarkEnd w:id="0"/>
     </w:p>
-    <w:p>
-      <w:pPr>
-        <w:pStyle w:val="PargrafodaLista"/>
-        <w:numPr>
-          <w:ilvl w:val="2"/>
-          <w:numId w:val="1"/>
-        </w:numPr>
-      </w:pPr>
-      <w:r>
-        <w:t>Testes</w:t>
-      </w:r>
-      <w:r>
-        <w:t>:</w:t>
-      </w:r>
-    </w:p>
-    <w:p>
-      <w:pPr>
-        <w:pStyle w:val="PargrafodaLista"/>
-        <w:numPr>
-          <w:ilvl w:val="3"/>
-          <w:numId w:val="1"/>
-        </w:numPr>
-      </w:pPr>
-      <w:r>
-        <w:t>Associado a um grau de dificuldade</w:t>
-      </w:r>
-      <w:r>
-        <w:t xml:space="preserve"> para que o aluno possa escolher a dificuldade que quer.</w:t>
-      </w:r>
-    </w:p>
-    <w:p>
-      <w:pPr>
-        <w:pStyle w:val="PargrafodaLista"/>
-        <w:numPr>
-          <w:ilvl w:val="3"/>
-          <w:numId w:val="1"/>
-        </w:numPr>
-      </w:pPr>
-      <w:r>
-        <w:t xml:space="preserve"> </w:t>
-      </w:r>
-      <w:r>
-        <w:t>T</w:t>
-      </w:r>
-      <w:r>
-        <w:t>emporizados</w:t>
-      </w:r>
-      <w:r>
-        <w:t xml:space="preserve"> e</w:t>
-      </w:r>
-      <w:r>
-        <w:t xml:space="preserve"> apenas acessíveis depois de terminar </w:t>
-      </w:r>
-      <w:r>
-        <w:t>a lição correspondente</w:t>
-      </w:r>
-    </w:p>
-    <w:p>
-      <w:pPr>
-        <w:pStyle w:val="PargrafodaLista"/>
-        <w:numPr>
-          <w:ilvl w:val="2"/>
-          <w:numId w:val="1"/>
-        </w:numPr>
-      </w:pPr>
-      <w:r>
-        <w:t>Consulta/Estatísticas pessoal</w:t>
-      </w:r>
-    </w:p>
-    <w:p>
-      <w:pPr>
-        <w:pStyle w:val="PargrafodaLista"/>
-        <w:ind w:left="2160"/>
-      </w:pPr>
-    </w:p>
-    <w:p>
-      <w:pPr>
-        <w:pStyle w:val="PargrafodaLista"/>
-        <w:ind w:left="2160"/>
-      </w:pPr>
-    </w:p>
-    <w:p/>
     <w:p/>
     <w:p/>
     <w:p/>

</xml_diff>